<commit_message>
Ordner Struktur angepasst, bug-fixxing, Realisierung angepasst
</commit_message>
<xml_diff>
--- a/Dokumentationen/Realisierung M169.docx
+++ b/Dokumentationen/Realisierung M169.docx
@@ -407,11 +407,19 @@
               </w:rPr>
               <w:t xml:space="preserve">Ammann Nathanael, Etter Matteo, </w:t>
             </w:r>
+            <w:proofErr w:type="spellStart"/>
             <w:r>
               <w:rPr>
                 <w:rFonts w:cs="Calibri"/>
               </w:rPr>
-              <w:t>Willeit Kevin</w:t>
+              <w:t>Willeit</w:t>
+            </w:r>
+            <w:proofErr w:type="spellEnd"/>
+            <w:r>
+              <w:rPr>
+                <w:rFonts w:cs="Calibri"/>
+              </w:rPr>
+              <w:t xml:space="preserve"> Kevin</w:t>
             </w:r>
           </w:p>
         </w:tc>
@@ -1520,7 +1528,27 @@
                 <w:b w:val="0"/>
                 <w:bCs w:val="0"/>
               </w:rPr>
-              <w:t>200 MB für den Moodle-Code plus so viel wie nötig, um Inhalte zu speichern. 5 GB sind ein realistisches Minimum.</w:t>
+              <w:t xml:space="preserve">200 MB für den </w:t>
+            </w:r>
+            <w:proofErr w:type="spellStart"/>
+            <w:r>
+              <w:rPr>
+                <w:rStyle w:val="Fett"/>
+                <w:rFonts w:cs="Calibri"/>
+                <w:b w:val="0"/>
+                <w:bCs w:val="0"/>
+              </w:rPr>
+              <w:t>Moodle</w:t>
+            </w:r>
+            <w:proofErr w:type="spellEnd"/>
+            <w:r>
+              <w:rPr>
+                <w:rStyle w:val="Fett"/>
+                <w:rFonts w:cs="Calibri"/>
+                <w:b w:val="0"/>
+                <w:bCs w:val="0"/>
+              </w:rPr>
+              <w:t>-Code plus so viel wie nötig, um Inhalte zu speichern. 5 GB sind ein realistisches Minimum.</w:t>
             </w:r>
           </w:p>
         </w:tc>
@@ -1827,12 +1855,37 @@
                 <w:lang w:val="de-DE" w:eastAsia="de-DE"/>
               </w:rPr>
             </w:pPr>
+            <w:proofErr w:type="spellStart"/>
             <w:r>
               <w:rPr>
                 <w:rFonts w:cs="Calibri"/>
                 <w:lang w:eastAsia="de-DE"/>
               </w:rPr>
-              <w:t>Moodle Bitnami Docker File</w:t>
+              <w:t>Moodle</w:t>
+            </w:r>
+            <w:proofErr w:type="spellEnd"/>
+            <w:r>
+              <w:rPr>
+                <w:rFonts w:cs="Calibri"/>
+                <w:lang w:eastAsia="de-DE"/>
+              </w:rPr>
+              <w:t xml:space="preserve"> </w:t>
+            </w:r>
+            <w:proofErr w:type="spellStart"/>
+            <w:r>
+              <w:rPr>
+                <w:rFonts w:cs="Calibri"/>
+                <w:lang w:eastAsia="de-DE"/>
+              </w:rPr>
+              <w:t>Bitnami</w:t>
+            </w:r>
+            <w:proofErr w:type="spellEnd"/>
+            <w:r>
+              <w:rPr>
+                <w:rFonts w:cs="Calibri"/>
+                <w:lang w:eastAsia="de-DE"/>
+              </w:rPr>
+              <w:t xml:space="preserve"> Docker File</w:t>
             </w:r>
             <w:r>
               <w:rPr>
@@ -1934,12 +1987,21 @@
                 <w:lang w:val="de-DE" w:eastAsia="de-DE"/>
               </w:rPr>
             </w:pPr>
+            <w:proofErr w:type="spellStart"/>
             <w:r>
               <w:rPr>
                 <w:rFonts w:cs="Calibri"/>
                 <w:lang w:eastAsia="de-DE"/>
               </w:rPr>
-              <w:t>MariaDB-Docker File</w:t>
+              <w:t>MariaDB</w:t>
+            </w:r>
+            <w:proofErr w:type="spellEnd"/>
+            <w:r>
+              <w:rPr>
+                <w:rFonts w:cs="Calibri"/>
+                <w:lang w:eastAsia="de-DE"/>
+              </w:rPr>
+              <w:t>-Docker File</w:t>
             </w:r>
             <w:r>
               <w:rPr>
@@ -2042,8 +2104,16 @@
               <w:rPr>
                 <w:lang w:eastAsia="de-DE"/>
               </w:rPr>
-              <w:t>indestanforderung Kunde Moodle</w:t>
-            </w:r>
+              <w:t xml:space="preserve">indestanforderung Kunde </w:t>
+            </w:r>
+            <w:proofErr w:type="spellStart"/>
+            <w:r>
+              <w:rPr>
+                <w:lang w:eastAsia="de-DE"/>
+              </w:rPr>
+              <w:t>Moodle</w:t>
+            </w:r>
+            <w:proofErr w:type="spellEnd"/>
           </w:p>
         </w:tc>
         <w:tc>
@@ -2121,8 +2191,17 @@
                 <w:rFonts w:cs="Calibri"/>
                 <w:lang w:eastAsia="de-DE"/>
               </w:rPr>
-              <w:t>Mindestanforderung MariaDB</w:t>
-            </w:r>
+              <w:t xml:space="preserve">Mindestanforderung </w:t>
+            </w:r>
+            <w:proofErr w:type="spellStart"/>
+            <w:r>
+              <w:rPr>
+                <w:rFonts w:cs="Calibri"/>
+                <w:lang w:eastAsia="de-DE"/>
+              </w:rPr>
+              <w:t>MariaDB</w:t>
+            </w:r>
+            <w:proofErr w:type="spellEnd"/>
           </w:p>
         </w:tc>
         <w:tc>
@@ -2198,7 +2277,35 @@
         <w:rPr>
           <w:lang w:eastAsia="de-DE"/>
         </w:rPr>
-        <w:t>*screenshots von verwendeter software*</w:t>
+        <w:t>*</w:t>
+      </w:r>
+      <w:proofErr w:type="spellStart"/>
+      <w:r>
+        <w:rPr>
+          <w:lang w:eastAsia="de-DE"/>
+        </w:rPr>
+        <w:t>screenshots</w:t>
+      </w:r>
+      <w:proofErr w:type="spellEnd"/>
+      <w:r>
+        <w:rPr>
+          <w:lang w:eastAsia="de-DE"/>
+        </w:rPr>
+        <w:t xml:space="preserve"> von verwendeter </w:t>
+      </w:r>
+      <w:proofErr w:type="spellStart"/>
+      <w:r>
+        <w:rPr>
+          <w:lang w:eastAsia="de-DE"/>
+        </w:rPr>
+        <w:t>software</w:t>
+      </w:r>
+      <w:proofErr w:type="spellEnd"/>
+      <w:r>
+        <w:rPr>
+          <w:lang w:eastAsia="de-DE"/>
+        </w:rPr>
+        <w:t>*</w:t>
       </w:r>
     </w:p>
     <w:p>
@@ -2390,13 +2497,41 @@
         <w:rPr>
           <w:lang w:val="de-DE" w:eastAsia="de-DE"/>
         </w:rPr>
-        <w:t>Neuste Moodle-Version</w:t>
+        <w:t xml:space="preserve">Neuste </w:t>
+      </w:r>
+      <w:proofErr w:type="spellStart"/>
+      <w:r>
+        <w:rPr>
+          <w:lang w:val="de-DE" w:eastAsia="de-DE"/>
+        </w:rPr>
+        <w:t>Moodle</w:t>
+      </w:r>
+      <w:proofErr w:type="spellEnd"/>
+      <w:r>
+        <w:rPr>
+          <w:lang w:val="de-DE" w:eastAsia="de-DE"/>
+        </w:rPr>
+        <w:t>-Version</w:t>
       </w:r>
       <w:r>
         <w:rPr>
           <w:lang w:val="de-DE" w:eastAsia="de-DE"/>
         </w:rPr>
-        <w:t xml:space="preserve"> (gemäss Lösungsvorschlag 2)</w:t>
+        <w:t xml:space="preserve"> (</w:t>
+      </w:r>
+      <w:proofErr w:type="spellStart"/>
+      <w:r>
+        <w:rPr>
+          <w:lang w:val="de-DE" w:eastAsia="de-DE"/>
+        </w:rPr>
+        <w:t>gemäss</w:t>
+      </w:r>
+      <w:proofErr w:type="spellEnd"/>
+      <w:r>
+        <w:rPr>
+          <w:lang w:val="de-DE" w:eastAsia="de-DE"/>
+        </w:rPr>
+        <w:t xml:space="preserve"> Lösungsvorschlag 2)</w:t>
       </w:r>
     </w:p>
     <w:p>
@@ -2468,11 +2603,19 @@
           <w:lang w:val="de-DE" w:eastAsia="de-DE"/>
         </w:rPr>
       </w:pPr>
+      <w:proofErr w:type="spellStart"/>
       <w:r>
         <w:rPr>
           <w:lang w:val="de-DE" w:eastAsia="de-DE"/>
         </w:rPr>
-        <w:t>Moodle-Image selb</w:t>
+        <w:t>Moodle</w:t>
+      </w:r>
+      <w:proofErr w:type="spellEnd"/>
+      <w:r>
+        <w:rPr>
+          <w:lang w:val="de-DE" w:eastAsia="de-DE"/>
+        </w:rPr>
+        <w:t>-Image selb</w:t>
       </w:r>
       <w:r>
         <w:rPr>
@@ -2503,7 +2646,63 @@
         <w:rPr>
           <w:lang w:val="de-DE" w:eastAsia="de-DE"/>
         </w:rPr>
-        <w:t xml:space="preserve">Bei uns war es nicht nötig ein eigenes Moodle-Image zu erstellen, da wir die ganze Umgebung mit einem Bash-Script erstellen. In diesem Script wird unter anderem auch unser docker-compose ausgeführt, in welchem die ganzen Images </w:t>
+        <w:t xml:space="preserve">Bei uns war es nicht nötig ein eigenes </w:t>
+      </w:r>
+      <w:proofErr w:type="spellStart"/>
+      <w:r>
+        <w:rPr>
+          <w:lang w:val="de-DE" w:eastAsia="de-DE"/>
+        </w:rPr>
+        <w:t>Moodle</w:t>
+      </w:r>
+      <w:proofErr w:type="spellEnd"/>
+      <w:r>
+        <w:rPr>
+          <w:lang w:val="de-DE" w:eastAsia="de-DE"/>
+        </w:rPr>
+        <w:t>-Image zu erstellen, da wir die ganze Umgebung mit einem Bash-</w:t>
+      </w:r>
+      <w:proofErr w:type="spellStart"/>
+      <w:r>
+        <w:rPr>
+          <w:lang w:val="de-DE" w:eastAsia="de-DE"/>
+        </w:rPr>
+        <w:t>Script</w:t>
+      </w:r>
+      <w:proofErr w:type="spellEnd"/>
+      <w:r>
+        <w:rPr>
+          <w:lang w:val="de-DE" w:eastAsia="de-DE"/>
+        </w:rPr>
+        <w:t xml:space="preserve"> erstellen. In diesem </w:t>
+      </w:r>
+      <w:proofErr w:type="spellStart"/>
+      <w:r>
+        <w:rPr>
+          <w:lang w:val="de-DE" w:eastAsia="de-DE"/>
+        </w:rPr>
+        <w:t>Script</w:t>
+      </w:r>
+      <w:proofErr w:type="spellEnd"/>
+      <w:r>
+        <w:rPr>
+          <w:lang w:val="de-DE" w:eastAsia="de-DE"/>
+        </w:rPr>
+        <w:t xml:space="preserve"> wird unter anderem auch unser </w:t>
+      </w:r>
+      <w:proofErr w:type="spellStart"/>
+      <w:r>
+        <w:rPr>
+          <w:lang w:val="de-DE" w:eastAsia="de-DE"/>
+        </w:rPr>
+        <w:t>docker-compose</w:t>
+      </w:r>
+      <w:proofErr w:type="spellEnd"/>
+      <w:r>
+        <w:rPr>
+          <w:lang w:val="de-DE" w:eastAsia="de-DE"/>
+        </w:rPr>
+        <w:t xml:space="preserve"> ausgeführt, in welchem die ganzen Images </w:t>
       </w:r>
       <w:r>
         <w:rPr>
@@ -2534,7 +2733,21 @@
         <w:rPr>
           <w:lang w:val="de-DE" w:eastAsia="de-DE"/>
         </w:rPr>
-        <w:t>Konfigurationsfile in Git-Repository abgelegt, Zugriff für LP</w:t>
+        <w:t xml:space="preserve">Konfigurationsfile in </w:t>
+      </w:r>
+      <w:proofErr w:type="spellStart"/>
+      <w:r>
+        <w:rPr>
+          <w:lang w:val="de-DE" w:eastAsia="de-DE"/>
+        </w:rPr>
+        <w:t>Git</w:t>
+      </w:r>
+      <w:proofErr w:type="spellEnd"/>
+      <w:r>
+        <w:rPr>
+          <w:lang w:val="de-DE" w:eastAsia="de-DE"/>
+        </w:rPr>
+        <w:t>-Repository abgelegt, Zugriff für LP</w:t>
       </w:r>
     </w:p>
     <w:p>
@@ -2548,6 +2761,60 @@
       <w:bookmarkEnd w:id="34"/>
       <w:r>
         <w:t>Realisierung</w:t>
+      </w:r>
+    </w:p>
+    <w:p>
+      <w:pPr>
+        <w:rPr>
+          <w:lang w:eastAsia="de-DE"/>
+        </w:rPr>
+      </w:pPr>
+    </w:p>
+    <w:p>
+      <w:pPr>
+        <w:rPr>
+          <w:lang w:eastAsia="de-DE"/>
+        </w:rPr>
+      </w:pPr>
+      <w:r>
+        <w:rPr>
+          <w:lang w:eastAsia="de-DE"/>
+        </w:rPr>
+        <w:t xml:space="preserve">In der Realisierung haben wir viel wert auf die Automatisierung gelegt, damit die Migration so schnell wie möglich vollendet werden kann. Wir haben dafür ein </w:t>
+      </w:r>
+      <w:proofErr w:type="spellStart"/>
+      <w:r>
+        <w:rPr>
+          <w:lang w:eastAsia="de-DE"/>
+        </w:rPr>
+        <w:t>Script</w:t>
+      </w:r>
+      <w:proofErr w:type="spellEnd"/>
+      <w:r>
+        <w:rPr>
+          <w:lang w:eastAsia="de-DE"/>
+        </w:rPr>
+        <w:t xml:space="preserve"> erstellt, welches die Aufgaben für die Erstellung der Instanz, sowie die Datenmigration in die neue Instanz übernimmt.</w:t>
+      </w:r>
+    </w:p>
+    <w:p>
+      <w:pPr>
+        <w:rPr>
+          <w:lang w:eastAsia="de-DE"/>
+        </w:rPr>
+      </w:pPr>
+    </w:p>
+    <w:p>
+      <w:pPr>
+        <w:rPr>
+          <w:lang w:eastAsia="de-DE"/>
+        </w:rPr>
+      </w:pPr>
+      <w:r>
+        <w:rPr>
+          <w:lang w:eastAsia="de-DE"/>
+        </w:rPr>
+        <w:t xml:space="preserve">Schritt 1: Ein Ordner muss erstellt werden und die </w:t>
       </w:r>
     </w:p>
     <w:p>
@@ -2742,8 +3009,16 @@
               <w:rPr>
                 <w:lang w:eastAsia="de-DE"/>
               </w:rPr>
-              <w:t>Docker-compose</w:t>
-            </w:r>
+              <w:t>Docker-</w:t>
+            </w:r>
+            <w:proofErr w:type="spellStart"/>
+            <w:r>
+              <w:rPr>
+                <w:lang w:eastAsia="de-DE"/>
+              </w:rPr>
+              <w:t>compose</w:t>
+            </w:r>
+            <w:proofErr w:type="spellEnd"/>
           </w:p>
         </w:tc>
         <w:tc>
@@ -2763,7 +3038,21 @@
               <w:rPr>
                 <w:lang w:eastAsia="de-DE"/>
               </w:rPr>
-              <w:t>Docker-compose ist ein Tool, das die Konfiguration und Orchestrierung mehrerer Docker-Container ermöglicht, um komplexe Anwendungen mit verschiedenen Services und Abhängigkeiten zu erstellen und zu verwalten.</w:t>
+              <w:t>Docker-</w:t>
+            </w:r>
+            <w:proofErr w:type="spellStart"/>
+            <w:r>
+              <w:rPr>
+                <w:lang w:eastAsia="de-DE"/>
+              </w:rPr>
+              <w:t>compose</w:t>
+            </w:r>
+            <w:proofErr w:type="spellEnd"/>
+            <w:r>
+              <w:rPr>
+                <w:lang w:eastAsia="de-DE"/>
+              </w:rPr>
+              <w:t xml:space="preserve"> ist ein Tool, das die Konfiguration und Orchestrierung mehrerer Docker-Container ermöglicht, um komplexe Anwendungen mit verschiedenen Services und Abhängigkeiten zu erstellen und zu verwalten.</w:t>
             </w:r>
           </w:p>
         </w:tc>
@@ -2807,7 +3096,21 @@
               <w:rPr>
                 <w:lang w:eastAsia="de-DE"/>
               </w:rPr>
-              <w:t>Eine Dockerfile ist eine Textdatei, die die Anweisungen enthält, um ein Docker-Image zu erstellen, indem sie die Konfigurationsschritte und Abhängigkeiten einer Anwendung beschreibt.</w:t>
+              <w:t xml:space="preserve">Eine </w:t>
+            </w:r>
+            <w:proofErr w:type="spellStart"/>
+            <w:r>
+              <w:rPr>
+                <w:lang w:eastAsia="de-DE"/>
+              </w:rPr>
+              <w:t>Dockerfile</w:t>
+            </w:r>
+            <w:proofErr w:type="spellEnd"/>
+            <w:r>
+              <w:rPr>
+                <w:lang w:eastAsia="de-DE"/>
+              </w:rPr>
+              <w:t xml:space="preserve"> ist eine Textdatei, die die Anweisungen enthält, um ein Docker-Image zu erstellen, indem sie die Konfigurationsschritte und Abhängigkeiten einer Anwendung beschreibt.</w:t>
             </w:r>
           </w:p>
         </w:tc>
@@ -2895,7 +3198,14 @@
               <w:rPr>
                 <w:lang w:eastAsia="de-DE"/>
               </w:rPr>
-              <w:t>Ein Docker-Container ist eine Instanz eines Docker-Images, die isoliert von anderen Containern auf demselben Host läuft und eine Anwendung mit ihren eigenen Prozessen und Ressourcen darstellt.</w:t>
+              <w:t xml:space="preserve">Ein Docker-Container ist eine Instanz eines Docker-Images, die isoliert von anderen </w:t>
+            </w:r>
+            <w:r>
+              <w:rPr>
+                <w:lang w:eastAsia="de-DE"/>
+              </w:rPr>
+              <w:lastRenderedPageBreak/>
+              <w:t>Containern auf demselben Host läuft und eine Anwendung mit ihren eigenen Prozessen und Ressourcen darstellt.</w:t>
             </w:r>
           </w:p>
         </w:tc>
@@ -2918,6 +3228,7 @@
               <w:rPr>
                 <w:lang w:eastAsia="de-DE"/>
               </w:rPr>
+              <w:lastRenderedPageBreak/>
               <w:t>Migration</w:t>
             </w:r>
           </w:p>
@@ -2939,14 +3250,7 @@
               <w:rPr>
                 <w:lang w:eastAsia="de-DE"/>
               </w:rPr>
-              <w:t xml:space="preserve">Eine Migration bezieht sich normalerweise auf den Prozess des Aktualisierens oder Übertragens von Daten oder Anwendungen </w:t>
-            </w:r>
-            <w:r>
-              <w:rPr>
-                <w:lang w:eastAsia="de-DE"/>
-              </w:rPr>
-              <w:lastRenderedPageBreak/>
-              <w:t>von einem System, einer Plattform oder einer Version auf eine andere.</w:t>
+              <w:t>Eine Migration bezieht sich normalerweise auf den Prozess des Aktualisierens oder Übertragens von Daten oder Anwendungen von einem System, einer Plattform oder einer Version auf eine andere.</w:t>
             </w:r>
           </w:p>
         </w:tc>
@@ -2965,13 +3269,14 @@
                 <w:lang w:eastAsia="de-DE"/>
               </w:rPr>
             </w:pPr>
-            <w:r>
-              <w:rPr>
-                <w:lang w:eastAsia="de-DE"/>
-              </w:rPr>
-              <w:lastRenderedPageBreak/>
+            <w:proofErr w:type="spellStart"/>
+            <w:r>
+              <w:rPr>
+                <w:lang w:eastAsia="de-DE"/>
+              </w:rPr>
               <w:t>Bitnami</w:t>
             </w:r>
+            <w:proofErr w:type="spellEnd"/>
           </w:p>
         </w:tc>
         <w:tc>
@@ -2987,11 +3292,33 @@
                 <w:lang w:eastAsia="de-DE"/>
               </w:rPr>
             </w:pPr>
-            <w:r>
-              <w:rPr>
-                <w:lang w:eastAsia="de-DE"/>
-              </w:rPr>
-              <w:t>Bitnami ist ein Unternehmen, das vorkonfigurierte Softwarepakete und Stacks bereitstellt, einschließlich Open-Source-Anwendungen, die in virtuellen Umgebungen, Containern oder Cloud-Diensten wie Docker oder Kubernetes eingesetzt werden können.</w:t>
+            <w:proofErr w:type="spellStart"/>
+            <w:r>
+              <w:rPr>
+                <w:lang w:eastAsia="de-DE"/>
+              </w:rPr>
+              <w:t>Bitnami</w:t>
+            </w:r>
+            <w:proofErr w:type="spellEnd"/>
+            <w:r>
+              <w:rPr>
+                <w:lang w:eastAsia="de-DE"/>
+              </w:rPr>
+              <w:t xml:space="preserve"> ist ein Unternehmen, das vorkonfigurierte Softwarepakete und Stacks bereitstellt, einschließlich Open-Source-Anwendungen, die in virtuellen Umgebungen, Containern oder Cloud-Diensten wie Docker oder </w:t>
+            </w:r>
+            <w:proofErr w:type="spellStart"/>
+            <w:r>
+              <w:rPr>
+                <w:lang w:eastAsia="de-DE"/>
+              </w:rPr>
+              <w:t>Kubernetes</w:t>
+            </w:r>
+            <w:proofErr w:type="spellEnd"/>
+            <w:r>
+              <w:rPr>
+                <w:lang w:eastAsia="de-DE"/>
+              </w:rPr>
+              <w:t xml:space="preserve"> eingesetzt werden können.</w:t>
             </w:r>
           </w:p>
         </w:tc>
@@ -3010,12 +3337,14 @@
                 <w:lang w:eastAsia="de-DE"/>
               </w:rPr>
             </w:pPr>
+            <w:proofErr w:type="spellStart"/>
             <w:r>
               <w:rPr>
                 <w:lang w:eastAsia="de-DE"/>
               </w:rPr>
               <w:t>Github</w:t>
             </w:r>
+            <w:proofErr w:type="spellEnd"/>
           </w:p>
         </w:tc>
         <w:tc>
@@ -3035,7 +3364,21 @@
               <w:rPr>
                 <w:lang w:eastAsia="de-DE"/>
               </w:rPr>
-              <w:t>GitHub ist eine webbasierte Plattform zur Versionsverwaltung und Kollaboration, die Entwicklern ermöglicht, gemeinsam an Projekten zu arbeiten, den Quellcode zu verwalten, Probleme zu verfolgen und Pull-Requests zu überprüfen.</w:t>
+              <w:t>GitHub ist eine webbasierte Plattform zur Versionsverwaltung und Kollaboration, die Entwicklern ermöglicht, gemeinsam an Projekten zu arbeiten, den Quellcode zu verwalten, Probleme zu verfolgen und Pull-</w:t>
+            </w:r>
+            <w:proofErr w:type="spellStart"/>
+            <w:r>
+              <w:rPr>
+                <w:lang w:eastAsia="de-DE"/>
+              </w:rPr>
+              <w:t>Requests</w:t>
+            </w:r>
+            <w:proofErr w:type="spellEnd"/>
+            <w:r>
+              <w:rPr>
+                <w:lang w:eastAsia="de-DE"/>
+              </w:rPr>
+              <w:t xml:space="preserve"> zu überprüfen.</w:t>
             </w:r>
           </w:p>
         </w:tc>
@@ -3077,19 +3420,7 @@
               <w:rPr>
                 <w:lang w:eastAsia="de-DE"/>
               </w:rPr>
-              <w:t>Die Central Processing Unit (</w:t>
-            </w:r>
-            <w:r>
-              <w:rPr>
-                <w:lang w:eastAsia="de-DE"/>
-              </w:rPr>
-              <w:t>Prozessor</w:t>
-            </w:r>
-            <w:r>
-              <w:rPr>
-                <w:lang w:eastAsia="de-DE"/>
-              </w:rPr>
-              <w:t>) ist die Hauptkomponente eines Computers, die für die Ausführung von Anweisungen und die Verarbeitung von Daten verantwortlich ist. Sie ist das "Gehirn" des Computers.</w:t>
+              <w:t>Die Central Processing Unit (Prozessor) ist die Hauptkomponente eines Computers, die für die Ausführung von Anweisungen und die Verarbeitung von Daten verantwortlich ist. Sie ist das "Gehirn" des Computers.</w:t>
             </w:r>
           </w:p>
           <w:p>
@@ -3226,7 +3557,15 @@
       </w:sdtPr>
       <w:sdtContent>
         <w:r>
-          <w:t>Etter Matteo, Willeit Kevin, Ammann Nathanael</w:t>
+          <w:t xml:space="preserve">Etter Matteo, </w:t>
+        </w:r>
+        <w:proofErr w:type="spellStart"/>
+        <w:r>
+          <w:t>Willeit</w:t>
+        </w:r>
+        <w:proofErr w:type="spellEnd"/>
+        <w:r>
+          <w:t xml:space="preserve"> Kevin, Ammann Nathanael</w:t>
         </w:r>
       </w:sdtContent>
     </w:sdt>
@@ -3246,7 +3585,7 @@
       <w:rPr>
         <w:noProof/>
       </w:rPr>
-      <w:t>17.05.2023</w:t>
+      <w:t>24.05.2023</w:t>
     </w:r>
     <w:r>
       <w:fldChar w:fldCharType="end"/>
@@ -3352,7 +3691,15 @@
       </w:sdtPr>
       <w:sdtContent>
         <w:r>
-          <w:t>Etter Matteo, Willeit Kevin, Ammann Nathanael</w:t>
+          <w:t xml:space="preserve">Etter Matteo, </w:t>
+        </w:r>
+        <w:proofErr w:type="spellStart"/>
+        <w:r>
+          <w:t>Willeit</w:t>
+        </w:r>
+        <w:proofErr w:type="spellEnd"/>
+        <w:r>
+          <w:t xml:space="preserve"> Kevin, Ammann Nathanael</w:t>
         </w:r>
       </w:sdtContent>
     </w:sdt>
@@ -3372,7 +3719,7 @@
       <w:rPr>
         <w:noProof/>
       </w:rPr>
-      <w:t>17.05.2023</w:t>
+      <w:t>24.05.2023</w:t>
     </w:r>
     <w:r>
       <w:fldChar w:fldCharType="end"/>

</xml_diff>

<commit_message>
Screenshots ergänzt bei Anforderungsüberprüfung
</commit_message>
<xml_diff>
--- a/Dokumentationen/Realisierung M169.docx
+++ b/Dokumentationen/Realisierung M169.docx
@@ -1434,7 +1434,7 @@
       <w:tr>
         <w:tc>
           <w:tcPr>
-            <w:tcW w:w="4814" w:type="dxa"/>
+            <w:tcW w:w="4793" w:type="dxa"/>
             <w:shd w:val="clear" w:color="auto" w:fill="E7E6E6" w:themeFill="background2"/>
           </w:tcPr>
           <w:p>
@@ -1457,7 +1457,7 @@
         </w:tc>
         <w:tc>
           <w:tcPr>
-            <w:tcW w:w="4815" w:type="dxa"/>
+            <w:tcW w:w="4836" w:type="dxa"/>
             <w:gridSpan w:val="2"/>
             <w:shd w:val="clear" w:color="auto" w:fill="E7E6E6" w:themeFill="background2"/>
           </w:tcPr>
@@ -1487,7 +1487,7 @@
         </w:trPr>
         <w:tc>
           <w:tcPr>
-            <w:tcW w:w="4814" w:type="dxa"/>
+            <w:tcW w:w="4793" w:type="dxa"/>
           </w:tcPr>
           <w:p>
             <w:pPr>
@@ -1505,7 +1505,7 @@
         </w:tc>
         <w:tc>
           <w:tcPr>
-            <w:tcW w:w="4815" w:type="dxa"/>
+            <w:tcW w:w="4798" w:type="dxa"/>
           </w:tcPr>
           <w:p>
             <w:pPr>
@@ -1532,7 +1532,7 @@
         </w:trPr>
         <w:tc>
           <w:tcPr>
-            <w:tcW w:w="4814" w:type="dxa"/>
+            <w:tcW w:w="4793" w:type="dxa"/>
           </w:tcPr>
           <w:p>
             <w:pPr>
@@ -1550,7 +1550,7 @@
         </w:tc>
         <w:tc>
           <w:tcPr>
-            <w:tcW w:w="4815" w:type="dxa"/>
+            <w:tcW w:w="4798" w:type="dxa"/>
           </w:tcPr>
           <w:p>
             <w:pPr>
@@ -1577,7 +1577,7 @@
         </w:trPr>
         <w:tc>
           <w:tcPr>
-            <w:tcW w:w="4814" w:type="dxa"/>
+            <w:tcW w:w="4793" w:type="dxa"/>
           </w:tcPr>
           <w:p>
             <w:pPr>
@@ -1595,7 +1595,7 @@
         </w:tc>
         <w:tc>
           <w:tcPr>
-            <w:tcW w:w="4815" w:type="dxa"/>
+            <w:tcW w:w="4798" w:type="dxa"/>
           </w:tcPr>
           <w:p>
             <w:pPr>
@@ -1626,6 +1626,194 @@
           <w:bCs w:val="0"/>
         </w:rPr>
       </w:pPr>
+      <w:r>
+        <w:rPr>
+          <w:rFonts w:cs="Calibri"/>
+          <w:b/>
+          <w:bCs/>
+          <w:noProof/>
+        </w:rPr>
+        <mc:AlternateContent>
+          <mc:Choice Requires="wps">
+            <w:drawing>
+              <wp:anchor distT="0" distB="0" distL="114300" distR="114300" simplePos="0" relativeHeight="251659264" behindDoc="0" locked="0" layoutInCell="1" allowOverlap="1" wp14:anchorId="05A68C3C" wp14:editId="24DADA27">
+                <wp:simplePos x="0" y="0"/>
+                <wp:positionH relativeFrom="column">
+                  <wp:posOffset>102870</wp:posOffset>
+                </wp:positionH>
+                <wp:positionV relativeFrom="paragraph">
+                  <wp:posOffset>617463</wp:posOffset>
+                </wp:positionV>
+                <wp:extent cx="1575582" cy="436099"/>
+                <wp:effectExtent l="0" t="0" r="24765" b="21590"/>
+                <wp:wrapNone/>
+                <wp:docPr id="2025654341" name="Rechteck 2"/>
+                <wp:cNvGraphicFramePr/>
+                <a:graphic xmlns:a="http://schemas.openxmlformats.org/drawingml/2006/main">
+                  <a:graphicData uri="http://schemas.microsoft.com/office/word/2010/wordprocessingShape">
+                    <wps:wsp>
+                      <wps:cNvSpPr/>
+                      <wps:spPr>
+                        <a:xfrm>
+                          <a:off x="0" y="0"/>
+                          <a:ext cx="1575582" cy="436099"/>
+                        </a:xfrm>
+                        <a:prstGeom prst="rect">
+                          <a:avLst/>
+                        </a:prstGeom>
+                        <a:noFill/>
+                        <a:ln w="19050">
+                          <a:solidFill>
+                            <a:srgbClr val="FF0000"/>
+                          </a:solidFill>
+                        </a:ln>
+                      </wps:spPr>
+                      <wps:style>
+                        <a:lnRef idx="2">
+                          <a:schemeClr val="accent1">
+                            <a:shade val="50000"/>
+                          </a:schemeClr>
+                        </a:lnRef>
+                        <a:fillRef idx="1">
+                          <a:schemeClr val="accent1"/>
+                        </a:fillRef>
+                        <a:effectRef idx="0">
+                          <a:schemeClr val="accent1"/>
+                        </a:effectRef>
+                        <a:fontRef idx="minor">
+                          <a:schemeClr val="lt1"/>
+                        </a:fontRef>
+                      </wps:style>
+                      <wps:bodyPr rot="0" spcFirstLastPara="0" vertOverflow="overflow" horzOverflow="overflow" vert="horz" wrap="square" lIns="91440" tIns="45720" rIns="91440" bIns="45720" numCol="1" spcCol="0" rtlCol="0" fromWordArt="0" anchor="ctr" anchorCtr="0" forceAA="0" compatLnSpc="1">
+                        <a:prstTxWarp prst="textNoShape">
+                          <a:avLst/>
+                        </a:prstTxWarp>
+                        <a:noAutofit/>
+                      </wps:bodyPr>
+                    </wps:wsp>
+                  </a:graphicData>
+                </a:graphic>
+                <wp14:sizeRelV relativeFrom="margin">
+                  <wp14:pctHeight>0</wp14:pctHeight>
+                </wp14:sizeRelV>
+              </wp:anchor>
+            </w:drawing>
+          </mc:Choice>
+          <mc:Fallback>
+            <w:pict>
+              <v:rect w14:anchorId="34A0EA86" id="Rechteck 2" o:spid="_x0000_s1026" style="position:absolute;margin-left:8.1pt;margin-top:48.6pt;width:124.05pt;height:34.35pt;z-index:251659264;visibility:visible;mso-wrap-style:square;mso-height-percent:0;mso-wrap-distance-left:9pt;mso-wrap-distance-top:0;mso-wrap-distance-right:9pt;mso-wrap-distance-bottom:0;mso-position-horizontal:absolute;mso-position-horizontal-relative:text;mso-position-vertical:absolute;mso-position-vertical-relative:text;mso-height-percent:0;mso-height-relative:margin;v-text-anchor:middle" o:gfxdata="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" filled="f" strokecolor="red" strokeweight="1.5pt"/>
+            </w:pict>
+          </mc:Fallback>
+        </mc:AlternateContent>
+      </w:r>
+      <w:r>
+        <w:rPr>
+          <w:rStyle w:val="Fett"/>
+          <w:rFonts w:cs="Calibri"/>
+          <w:noProof/>
+        </w:rPr>
+        <w:drawing>
+          <wp:inline distT="0" distB="0" distL="0" distR="0" wp14:anchorId="033CED44" wp14:editId="0DFA62D3">
+            <wp:extent cx="6120765" cy="5445125"/>
+            <wp:effectExtent l="0" t="0" r="0" b="3175"/>
+            <wp:docPr id="1183256546" name="Grafik 1" descr="Ein Bild, das Text, Screenshot, Software, Display enthält.&#10;&#10;Automatisch generierte Beschreibung"/>
+            <wp:cNvGraphicFramePr>
+              <a:graphicFrameLocks xmlns:a="http://schemas.openxmlformats.org/drawingml/2006/main" noChangeAspect="1"/>
+            </wp:cNvGraphicFramePr>
+            <a:graphic xmlns:a="http://schemas.openxmlformats.org/drawingml/2006/main">
+              <a:graphicData uri="http://schemas.openxmlformats.org/drawingml/2006/picture">
+                <pic:pic xmlns:pic="http://schemas.openxmlformats.org/drawingml/2006/picture">
+                  <pic:nvPicPr>
+                    <pic:cNvPr id="1183256546" name="Grafik 1" descr="Ein Bild, das Text, Screenshot, Software, Display enthält.&#10;&#10;Automatisch generierte Beschreibung"/>
+                    <pic:cNvPicPr>
+                      <a:picLocks noChangeAspect="1" noChangeArrowheads="1"/>
+                    </pic:cNvPicPr>
+                  </pic:nvPicPr>
+                  <pic:blipFill>
+                    <a:blip r:embed="rId9">
+                      <a:extLst>
+                        <a:ext uri="{28A0092B-C50C-407E-A947-70E740481C1C}">
+                          <a14:useLocalDpi xmlns:a14="http://schemas.microsoft.com/office/drawing/2010/main" val="0"/>
+                        </a:ext>
+                      </a:extLst>
+                    </a:blip>
+                    <a:srcRect/>
+                    <a:stretch>
+                      <a:fillRect/>
+                    </a:stretch>
+                  </pic:blipFill>
+                  <pic:spPr bwMode="auto">
+                    <a:xfrm>
+                      <a:off x="0" y="0"/>
+                      <a:ext cx="6120765" cy="5445125"/>
+                    </a:xfrm>
+                    <a:prstGeom prst="rect">
+                      <a:avLst/>
+                    </a:prstGeom>
+                    <a:noFill/>
+                    <a:ln>
+                      <a:noFill/>
+                    </a:ln>
+                  </pic:spPr>
+                </pic:pic>
+              </a:graphicData>
+            </a:graphic>
+          </wp:inline>
+        </w:drawing>
+      </w:r>
+    </w:p>
+    <w:p>
+      <w:pPr>
+        <w:jc w:val="left"/>
+        <w:rPr>
+          <w:rStyle w:val="Fett"/>
+          <w:rFonts w:cs="Calibri"/>
+          <w:b w:val="0"/>
+          <w:bCs w:val="0"/>
+        </w:rPr>
+      </w:pPr>
+      <w:r>
+        <w:rPr>
+          <w:rStyle w:val="Fett"/>
+          <w:rFonts w:cs="Calibri"/>
+          <w:b w:val="0"/>
+          <w:bCs w:val="0"/>
+        </w:rPr>
+        <w:t>Auf dem aktuellen Host besteht diese Hardwarekonfiguration, welche genügend Speicher für Kurse hat, genügend Leistung von der CPU inklusive Arbeitsspeicher, um alle Funktionen vollumfänglich zu benutzen.</w:t>
+      </w:r>
+    </w:p>
+    <w:p>
+      <w:pPr>
+        <w:jc w:val="left"/>
+        <w:rPr>
+          <w:rStyle w:val="Fett"/>
+          <w:rFonts w:cs="Calibri"/>
+          <w:b w:val="0"/>
+          <w:bCs w:val="0"/>
+        </w:rPr>
+      </w:pPr>
+    </w:p>
+    <w:p>
+      <w:pPr>
+        <w:jc w:val="left"/>
+        <w:rPr>
+          <w:rStyle w:val="Fett"/>
+          <w:rFonts w:cs="Calibri"/>
+          <w:b w:val="0"/>
+          <w:bCs w:val="0"/>
+        </w:rPr>
+      </w:pPr>
+    </w:p>
+    <w:p>
+      <w:pPr>
+        <w:jc w:val="left"/>
+        <w:rPr>
+          <w:rStyle w:val="Fett"/>
+          <w:rFonts w:cs="Calibri"/>
+          <w:b w:val="0"/>
+          <w:bCs w:val="0"/>
+        </w:rPr>
+      </w:pPr>
     </w:p>
     <w:p>
       <w:pPr>
@@ -1641,6 +1829,7 @@
           <w:b/>
           <w:bCs w:val="0"/>
         </w:rPr>
+        <w:lastRenderedPageBreak/>
         <w:t xml:space="preserve">Anforderungsüberprüfung </w:t>
       </w:r>
       <w:r>
@@ -2196,9 +2385,126 @@
       </w:pPr>
       <w:r>
         <w:rPr>
+          <w:rFonts w:cs="Calibri"/>
+          <w:b/>
+          <w:bCs/>
+          <w:noProof/>
+        </w:rPr>
+        <mc:AlternateContent>
+          <mc:Choice Requires="wps">
+            <w:drawing>
+              <wp:anchor distT="0" distB="0" distL="114300" distR="114300" simplePos="0" relativeHeight="251661312" behindDoc="0" locked="0" layoutInCell="1" allowOverlap="1" wp14:anchorId="23FF4E8E" wp14:editId="00B19E05">
+                <wp:simplePos x="0" y="0"/>
+                <wp:positionH relativeFrom="column">
+                  <wp:posOffset>2430949</wp:posOffset>
+                </wp:positionH>
+                <wp:positionV relativeFrom="paragraph">
+                  <wp:posOffset>2950188</wp:posOffset>
+                </wp:positionV>
+                <wp:extent cx="370205" cy="84056"/>
+                <wp:effectExtent l="0" t="0" r="10795" b="11430"/>
+                <wp:wrapNone/>
+                <wp:docPr id="1272057612" name="Rechteck 2"/>
+                <wp:cNvGraphicFramePr/>
+                <a:graphic xmlns:a="http://schemas.openxmlformats.org/drawingml/2006/main">
+                  <a:graphicData uri="http://schemas.microsoft.com/office/word/2010/wordprocessingShape">
+                    <wps:wsp>
+                      <wps:cNvSpPr/>
+                      <wps:spPr>
+                        <a:xfrm>
+                          <a:off x="0" y="0"/>
+                          <a:ext cx="370205" cy="84056"/>
+                        </a:xfrm>
+                        <a:prstGeom prst="rect">
+                          <a:avLst/>
+                        </a:prstGeom>
+                        <a:noFill/>
+                        <a:ln w="19050">
+                          <a:solidFill>
+                            <a:srgbClr val="FF0000"/>
+                          </a:solidFill>
+                        </a:ln>
+                      </wps:spPr>
+                      <wps:style>
+                        <a:lnRef idx="2">
+                          <a:schemeClr val="accent1">
+                            <a:shade val="50000"/>
+                          </a:schemeClr>
+                        </a:lnRef>
+                        <a:fillRef idx="1">
+                          <a:schemeClr val="accent1"/>
+                        </a:fillRef>
+                        <a:effectRef idx="0">
+                          <a:schemeClr val="accent1"/>
+                        </a:effectRef>
+                        <a:fontRef idx="minor">
+                          <a:schemeClr val="lt1"/>
+                        </a:fontRef>
+                      </wps:style>
+                      <wps:bodyPr rot="0" spcFirstLastPara="0" vertOverflow="overflow" horzOverflow="overflow" vert="horz" wrap="square" lIns="91440" tIns="45720" rIns="91440" bIns="45720" numCol="1" spcCol="0" rtlCol="0" fromWordArt="0" anchor="ctr" anchorCtr="0" forceAA="0" compatLnSpc="1">
+                        <a:prstTxWarp prst="textNoShape">
+                          <a:avLst/>
+                        </a:prstTxWarp>
+                        <a:noAutofit/>
+                      </wps:bodyPr>
+                    </wps:wsp>
+                  </a:graphicData>
+                </a:graphic>
+                <wp14:sizeRelH relativeFrom="margin">
+                  <wp14:pctWidth>0</wp14:pctWidth>
+                </wp14:sizeRelH>
+                <wp14:sizeRelV relativeFrom="margin">
+                  <wp14:pctHeight>0</wp14:pctHeight>
+                </wp14:sizeRelV>
+              </wp:anchor>
+            </w:drawing>
+          </mc:Choice>
+          <mc:Fallback>
+            <w:pict>
+              <v:rect w14:anchorId="38F48FF5" id="Rechteck 2" o:spid="_x0000_s1026" style="position:absolute;margin-left:191.4pt;margin-top:232.3pt;width:29.15pt;height:6.6pt;z-index:251661312;visibility:visible;mso-wrap-style:square;mso-width-percent:0;mso-height-percent:0;mso-wrap-distance-left:9pt;mso-wrap-distance-top:0;mso-wrap-distance-right:9pt;mso-wrap-distance-bottom:0;mso-position-horizontal:absolute;mso-position-horizontal-relative:text;mso-position-vertical:absolute;mso-position-vertical-relative:text;mso-width-percent:0;mso-height-percent:0;mso-width-relative:margin;mso-height-relative:margin;v-text-anchor:middle" o:gfxdata="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" filled="f" strokecolor="red" strokeweight="1.5pt"/>
+            </w:pict>
+          </mc:Fallback>
+        </mc:AlternateContent>
+      </w:r>
+      <w:r>
+        <w:rPr>
           <w:lang w:eastAsia="de-DE"/>
         </w:rPr>
-        <w:t>*screenshots von verwendeter software*</w:t>
+        <w:drawing>
+          <wp:inline distT="0" distB="0" distL="0" distR="0" wp14:anchorId="3AB01F17" wp14:editId="7CFFF179">
+            <wp:extent cx="6120765" cy="3178810"/>
+            <wp:effectExtent l="0" t="0" r="0" b="2540"/>
+            <wp:docPr id="703676241" name="Grafik 1" descr="Ein Bild, das Text, Screenshot, Software, Multimedia-Software enthält.&#10;&#10;Automatisch generierte Beschreibung"/>
+            <wp:cNvGraphicFramePr>
+              <a:graphicFrameLocks xmlns:a="http://schemas.openxmlformats.org/drawingml/2006/main" noChangeAspect="1"/>
+            </wp:cNvGraphicFramePr>
+            <a:graphic xmlns:a="http://schemas.openxmlformats.org/drawingml/2006/main">
+              <a:graphicData uri="http://schemas.openxmlformats.org/drawingml/2006/picture">
+                <pic:pic xmlns:pic="http://schemas.openxmlformats.org/drawingml/2006/picture">
+                  <pic:nvPicPr>
+                    <pic:cNvPr id="703676241" name="Grafik 1" descr="Ein Bild, das Text, Screenshot, Software, Multimedia-Software enthält.&#10;&#10;Automatisch generierte Beschreibung"/>
+                    <pic:cNvPicPr/>
+                  </pic:nvPicPr>
+                  <pic:blipFill>
+                    <a:blip r:embed="rId10"/>
+                    <a:stretch>
+                      <a:fillRect/>
+                    </a:stretch>
+                  </pic:blipFill>
+                  <pic:spPr>
+                    <a:xfrm>
+                      <a:off x="0" y="0"/>
+                      <a:ext cx="6120765" cy="3178810"/>
+                    </a:xfrm>
+                    <a:prstGeom prst="rect">
+                      <a:avLst/>
+                    </a:prstGeom>
+                  </pic:spPr>
+                </pic:pic>
+              </a:graphicData>
+            </a:graphic>
+          </wp:inline>
+        </w:drawing>
       </w:r>
     </w:p>
     <w:p>
@@ -2207,13 +2513,12 @@
           <w:lang w:eastAsia="de-DE"/>
         </w:rPr>
       </w:pPr>
-    </w:p>
-    <w:p>
-      <w:pPr>
+      <w:r>
         <w:rPr>
           <w:lang w:eastAsia="de-DE"/>
         </w:rPr>
-      </w:pPr>
+        <w:t>Wie im Lösungsvorschlag vorgeschlagen, wird die aktuelle 11er Version der MariaDB verwendet.</w:t>
+      </w:r>
     </w:p>
     <w:p>
       <w:pPr>
@@ -2221,6 +2526,143 @@
           <w:lang w:eastAsia="de-DE"/>
         </w:rPr>
       </w:pPr>
+      <w:r>
+        <w:rPr>
+          <w:rFonts w:cs="Calibri"/>
+          <w:b/>
+          <w:bCs/>
+          <w:noProof/>
+        </w:rPr>
+        <mc:AlternateContent>
+          <mc:Choice Requires="wps">
+            <w:drawing>
+              <wp:anchor distT="0" distB="0" distL="114300" distR="114300" simplePos="0" relativeHeight="251663360" behindDoc="0" locked="0" layoutInCell="1" allowOverlap="1" wp14:anchorId="28653B9E" wp14:editId="57BCB5CA">
+                <wp:simplePos x="0" y="0"/>
+                <wp:positionH relativeFrom="column">
+                  <wp:posOffset>2823070</wp:posOffset>
+                </wp:positionH>
+                <wp:positionV relativeFrom="paragraph">
+                  <wp:posOffset>2769207</wp:posOffset>
+                </wp:positionV>
+                <wp:extent cx="316075" cy="84056"/>
+                <wp:effectExtent l="0" t="0" r="27305" b="11430"/>
+                <wp:wrapNone/>
+                <wp:docPr id="1549774936" name="Rechteck 2"/>
+                <wp:cNvGraphicFramePr/>
+                <a:graphic xmlns:a="http://schemas.openxmlformats.org/drawingml/2006/main">
+                  <a:graphicData uri="http://schemas.microsoft.com/office/word/2010/wordprocessingShape">
+                    <wps:wsp>
+                      <wps:cNvSpPr/>
+                      <wps:spPr>
+                        <a:xfrm>
+                          <a:off x="0" y="0"/>
+                          <a:ext cx="316075" cy="84056"/>
+                        </a:xfrm>
+                        <a:prstGeom prst="rect">
+                          <a:avLst/>
+                        </a:prstGeom>
+                        <a:noFill/>
+                        <a:ln w="19050">
+                          <a:solidFill>
+                            <a:srgbClr val="FF0000"/>
+                          </a:solidFill>
+                        </a:ln>
+                      </wps:spPr>
+                      <wps:style>
+                        <a:lnRef idx="2">
+                          <a:schemeClr val="accent1">
+                            <a:shade val="50000"/>
+                          </a:schemeClr>
+                        </a:lnRef>
+                        <a:fillRef idx="1">
+                          <a:schemeClr val="accent1"/>
+                        </a:fillRef>
+                        <a:effectRef idx="0">
+                          <a:schemeClr val="accent1"/>
+                        </a:effectRef>
+                        <a:fontRef idx="minor">
+                          <a:schemeClr val="lt1"/>
+                        </a:fontRef>
+                      </wps:style>
+                      <wps:bodyPr rot="0" spcFirstLastPara="0" vertOverflow="overflow" horzOverflow="overflow" vert="horz" wrap="square" lIns="91440" tIns="45720" rIns="91440" bIns="45720" numCol="1" spcCol="0" rtlCol="0" fromWordArt="0" anchor="ctr" anchorCtr="0" forceAA="0" compatLnSpc="1">
+                        <a:prstTxWarp prst="textNoShape">
+                          <a:avLst/>
+                        </a:prstTxWarp>
+                        <a:noAutofit/>
+                      </wps:bodyPr>
+                    </wps:wsp>
+                  </a:graphicData>
+                </a:graphic>
+                <wp14:sizeRelH relativeFrom="margin">
+                  <wp14:pctWidth>0</wp14:pctWidth>
+                </wp14:sizeRelH>
+                <wp14:sizeRelV relativeFrom="margin">
+                  <wp14:pctHeight>0</wp14:pctHeight>
+                </wp14:sizeRelV>
+              </wp:anchor>
+            </w:drawing>
+          </mc:Choice>
+          <mc:Fallback>
+            <w:pict>
+              <v:rect w14:anchorId="35B7DBA9" id="Rechteck 2" o:spid="_x0000_s1026" style="position:absolute;margin-left:222.3pt;margin-top:218.05pt;width:24.9pt;height:6.6pt;z-index:251663360;visibility:visible;mso-wrap-style:square;mso-width-percent:0;mso-height-percent:0;mso-wrap-distance-left:9pt;mso-wrap-distance-top:0;mso-wrap-distance-right:9pt;mso-wrap-distance-bottom:0;mso-position-horizontal:absolute;mso-position-horizontal-relative:text;mso-position-vertical:absolute;mso-position-vertical-relative:text;mso-width-percent:0;mso-height-percent:0;mso-width-relative:margin;mso-height-relative:margin;v-text-anchor:middle" o:gfxdata="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" filled="f" strokecolor="red" strokeweight="1.5pt"/>
+            </w:pict>
+          </mc:Fallback>
+        </mc:AlternateContent>
+      </w:r>
+      <w:r>
+        <w:rPr>
+          <w:noProof/>
+          <w:lang w:eastAsia="de-DE"/>
+        </w:rPr>
+        <w:drawing>
+          <wp:inline distT="0" distB="0" distL="0" distR="0" wp14:anchorId="35DC1C42" wp14:editId="3FDC6A6F">
+            <wp:extent cx="6120765" cy="3441700"/>
+            <wp:effectExtent l="0" t="0" r="0" b="6350"/>
+            <wp:docPr id="503394415" name="Grafik 3" descr="Ein Bild, das Text, Screenshot, Software, Webseite enthält.&#10;&#10;Automatisch generierte Beschreibung"/>
+            <wp:cNvGraphicFramePr>
+              <a:graphicFrameLocks xmlns:a="http://schemas.openxmlformats.org/drawingml/2006/main" noChangeAspect="1"/>
+            </wp:cNvGraphicFramePr>
+            <a:graphic xmlns:a="http://schemas.openxmlformats.org/drawingml/2006/main">
+              <a:graphicData uri="http://schemas.openxmlformats.org/drawingml/2006/picture">
+                <pic:pic xmlns:pic="http://schemas.openxmlformats.org/drawingml/2006/picture">
+                  <pic:nvPicPr>
+                    <pic:cNvPr id="503394415" name="Grafik 3" descr="Ein Bild, das Text, Screenshot, Software, Webseite enthält.&#10;&#10;Automatisch generierte Beschreibung"/>
+                    <pic:cNvPicPr>
+                      <a:picLocks noChangeAspect="1" noChangeArrowheads="1"/>
+                    </pic:cNvPicPr>
+                  </pic:nvPicPr>
+                  <pic:blipFill>
+                    <a:blip r:embed="rId11" cstate="print">
+                      <a:extLst>
+                        <a:ext uri="{28A0092B-C50C-407E-A947-70E740481C1C}">
+                          <a14:useLocalDpi xmlns:a14="http://schemas.microsoft.com/office/drawing/2010/main" val="0"/>
+                        </a:ext>
+                      </a:extLst>
+                    </a:blip>
+                    <a:srcRect/>
+                    <a:stretch>
+                      <a:fillRect/>
+                    </a:stretch>
+                  </pic:blipFill>
+                  <pic:spPr bwMode="auto">
+                    <a:xfrm>
+                      <a:off x="0" y="0"/>
+                      <a:ext cx="6120765" cy="3441700"/>
+                    </a:xfrm>
+                    <a:prstGeom prst="rect">
+                      <a:avLst/>
+                    </a:prstGeom>
+                    <a:noFill/>
+                    <a:ln>
+                      <a:noFill/>
+                    </a:ln>
+                  </pic:spPr>
+                </pic:pic>
+              </a:graphicData>
+            </a:graphic>
+          </wp:inline>
+        </w:drawing>
+      </w:r>
     </w:p>
     <w:p>
       <w:pPr>
@@ -2228,139 +2670,12 @@
           <w:lang w:eastAsia="de-DE"/>
         </w:rPr>
       </w:pPr>
-    </w:p>
-    <w:p>
-      <w:pPr>
+      <w:r>
         <w:rPr>
           <w:lang w:eastAsia="de-DE"/>
         </w:rPr>
-      </w:pPr>
-    </w:p>
-    <w:p>
-      <w:pPr>
-        <w:rPr>
-          <w:lang w:eastAsia="de-DE"/>
-        </w:rPr>
-      </w:pPr>
-    </w:p>
-    <w:p>
-      <w:pPr>
-        <w:rPr>
-          <w:lang w:eastAsia="de-DE"/>
-        </w:rPr>
-      </w:pPr>
-    </w:p>
-    <w:p>
-      <w:pPr>
-        <w:rPr>
-          <w:lang w:eastAsia="de-DE"/>
-        </w:rPr>
-      </w:pPr>
-    </w:p>
-    <w:p>
-      <w:pPr>
-        <w:rPr>
-          <w:lang w:eastAsia="de-DE"/>
-        </w:rPr>
-      </w:pPr>
-    </w:p>
-    <w:p>
-      <w:pPr>
-        <w:rPr>
-          <w:lang w:eastAsia="de-DE"/>
-        </w:rPr>
-      </w:pPr>
-    </w:p>
-    <w:p>
-      <w:pPr>
-        <w:rPr>
-          <w:lang w:eastAsia="de-DE"/>
-        </w:rPr>
-      </w:pPr>
-    </w:p>
-    <w:p>
-      <w:pPr>
-        <w:rPr>
-          <w:lang w:eastAsia="de-DE"/>
-        </w:rPr>
-      </w:pPr>
-    </w:p>
-    <w:p>
-      <w:pPr>
-        <w:rPr>
-          <w:lang w:eastAsia="de-DE"/>
-        </w:rPr>
-      </w:pPr>
-    </w:p>
-    <w:p>
-      <w:pPr>
-        <w:rPr>
-          <w:lang w:eastAsia="de-DE"/>
-        </w:rPr>
-      </w:pPr>
-    </w:p>
-    <w:p>
-      <w:pPr>
-        <w:rPr>
-          <w:lang w:eastAsia="de-DE"/>
-        </w:rPr>
-      </w:pPr>
-    </w:p>
-    <w:p>
-      <w:pPr>
-        <w:rPr>
-          <w:lang w:eastAsia="de-DE"/>
-        </w:rPr>
-      </w:pPr>
-    </w:p>
-    <w:p>
-      <w:pPr>
-        <w:rPr>
-          <w:lang w:eastAsia="de-DE"/>
-        </w:rPr>
-      </w:pPr>
-    </w:p>
-    <w:p>
-      <w:pPr>
-        <w:rPr>
-          <w:lang w:eastAsia="de-DE"/>
-        </w:rPr>
-      </w:pPr>
-    </w:p>
-    <w:p>
-      <w:pPr>
-        <w:rPr>
-          <w:lang w:eastAsia="de-DE"/>
-        </w:rPr>
-      </w:pPr>
-    </w:p>
-    <w:p>
-      <w:pPr>
-        <w:rPr>
-          <w:lang w:eastAsia="de-DE"/>
-        </w:rPr>
-      </w:pPr>
-    </w:p>
-    <w:p>
-      <w:pPr>
-        <w:rPr>
-          <w:lang w:eastAsia="de-DE"/>
-        </w:rPr>
-      </w:pPr>
-    </w:p>
-    <w:p>
-      <w:pPr>
-        <w:rPr>
-          <w:lang w:eastAsia="de-DE"/>
-        </w:rPr>
-      </w:pPr>
-    </w:p>
-    <w:p>
-      <w:pPr>
-        <w:rPr>
-          <w:lang w:eastAsia="de-DE"/>
-        </w:rPr>
-      </w:pPr>
+        <w:t>Wie im Lösungsvorschlag 2 gezeigt, wird die aktuelle Version 4.1.2 vom 5. April 2023 benutzt.</w:t>
+      </w:r>
     </w:p>
     <w:p>
       <w:pPr>
@@ -3077,19 +3392,7 @@
               <w:rPr>
                 <w:lang w:eastAsia="de-DE"/>
               </w:rPr>
-              <w:t>Die Central Processing Unit (</w:t>
-            </w:r>
-            <w:r>
-              <w:rPr>
-                <w:lang w:eastAsia="de-DE"/>
-              </w:rPr>
-              <w:t>Prozessor</w:t>
-            </w:r>
-            <w:r>
-              <w:rPr>
-                <w:lang w:eastAsia="de-DE"/>
-              </w:rPr>
-              <w:t>) ist die Hauptkomponente eines Computers, die für die Ausführung von Anweisungen und die Verarbeitung von Daten verantwortlich ist. Sie ist das "Gehirn" des Computers.</w:t>
+              <w:t>Die Central Processing Unit (Prozessor) ist die Hauptkomponente eines Computers, die für die Ausführung von Anweisungen und die Verarbeitung von Daten verantwortlich ist. Sie ist das "Gehirn" des Computers.</w:t>
             </w:r>
           </w:p>
           <w:p>
@@ -3172,9 +3475,9 @@
       </w:r>
     </w:p>
     <w:sectPr>
-      <w:headerReference w:type="default" r:id="rId9"/>
-      <w:footerReference w:type="default" r:id="rId10"/>
-      <w:footerReference w:type="first" r:id="rId11"/>
+      <w:headerReference w:type="default" r:id="rId12"/>
+      <w:footerReference w:type="default" r:id="rId13"/>
+      <w:footerReference w:type="first" r:id="rId14"/>
       <w:pgSz w:w="11907" w:h="16840" w:code="9"/>
       <w:pgMar w:top="1134" w:right="1134" w:bottom="567" w:left="1134" w:header="720" w:footer="454" w:gutter="0"/>
       <w:cols w:space="720"/>
@@ -3246,7 +3549,7 @@
       <w:rPr>
         <w:noProof/>
       </w:rPr>
-      <w:t>17.05.2023</w:t>
+      <w:t>24.05.2023</w:t>
     </w:r>
     <w:r>
       <w:fldChar w:fldCharType="end"/>
@@ -3372,7 +3675,7 @@
       <w:rPr>
         <w:noProof/>
       </w:rPr>
-      <w:t>17.05.2023</w:t>
+      <w:t>24.05.2023</w:t>
     </w:r>
     <w:r>
       <w:fldChar w:fldCharType="end"/>

</xml_diff>